<commit_message>
added practical 7 and output
</commit_message>
<xml_diff>
--- a/out/production/advance_java/output/pr1-6.docx
+++ b/out/production/advance_java/output/pr1-6.docx
@@ -1186,6 +1186,9 @@
         <w:jc w:val="center"/>
       </w:pPr>
       <w:r>
+        <w:rPr>
+          <w:noProof/>
+        </w:rPr>
         <w:drawing>
           <wp:inline distT="0" distB="0" distL="0" distR="0" wp14:anchorId="77F8D851" wp14:editId="4395F402">
             <wp:extent cx="4612031" cy="4142015"/>
@@ -1245,6 +1248,101 @@
                         <a:srgbClr val="FFFFFF"/>
                       </a:contourClr>
                     </a:sp3d>
+                  </pic:spPr>
+                </pic:pic>
+              </a:graphicData>
+            </a:graphic>
+          </wp:inline>
+        </w:drawing>
+      </w:r>
+    </w:p>
+    <w:p>
+      <w:pPr>
+        <w:jc w:val="center"/>
+      </w:pPr>
+      <w:r>
+        <w:lastRenderedPageBreak/>
+        <w:drawing>
+          <wp:inline distT="0" distB="0" distL="0" distR="0" wp14:anchorId="44A067E8" wp14:editId="529C5AAA">
+            <wp:extent cx="5396230" cy="3456214"/>
+            <wp:effectExtent l="133350" t="114300" r="147320" b="163830"/>
+            <wp:docPr id="16" name="Picture 16"/>
+            <wp:cNvGraphicFramePr>
+              <a:graphicFrameLocks xmlns:a="http://schemas.openxmlformats.org/drawingml/2006/main" noChangeAspect="1"/>
+            </wp:cNvGraphicFramePr>
+            <a:graphic xmlns:a="http://schemas.openxmlformats.org/drawingml/2006/main">
+              <a:graphicData uri="http://schemas.openxmlformats.org/drawingml/2006/picture">
+                <pic:pic xmlns:pic="http://schemas.openxmlformats.org/drawingml/2006/picture">
+                  <pic:nvPicPr>
+                    <pic:cNvPr id="1" name=""/>
+                    <pic:cNvPicPr/>
+                  </pic:nvPicPr>
+                  <pic:blipFill rotWithShape="1">
+                    <a:blip r:embed="rId19"/>
+                    <a:srcRect b="22608"/>
+                    <a:stretch/>
+                  </pic:blipFill>
+                  <pic:spPr bwMode="auto">
+                    <a:xfrm>
+                      <a:off x="0" y="0"/>
+                      <a:ext cx="5421600" cy="3472463"/>
+                    </a:xfrm>
+                    <a:prstGeom prst="rect">
+                      <a:avLst/>
+                    </a:prstGeom>
+                    <a:solidFill>
+                      <a:srgbClr val="FFFFFF">
+                        <a:shade val="85000"/>
+                      </a:srgbClr>
+                    </a:solidFill>
+                    <a:ln w="88900" cap="sq" cmpd="sng" algn="ctr">
+                      <a:solidFill>
+                        <a:srgbClr val="FFFFFF"/>
+                      </a:solidFill>
+                      <a:prstDash val="solid"/>
+                      <a:miter lim="800000"/>
+                      <a:headEnd type="none" w="med" len="med"/>
+                      <a:tailEnd type="none" w="med" len="med"/>
+                      <a:extLst>
+                        <a:ext uri="{C807C97D-BFC1-408E-A445-0C87EB9F89A2}">
+                          <ask:lineSketchStyleProps xmlns:ask="http://schemas.microsoft.com/office/drawing/2018/sketchyshapes" sd="0">
+                            <a:custGeom>
+                              <a:avLst/>
+                              <a:gdLst/>
+                              <a:ahLst/>
+                              <a:cxnLst/>
+                              <a:rect l="0" t="0" r="0" b="0"/>
+                              <a:pathLst/>
+                            </a:custGeom>
+                            <ask:type/>
+                          </ask:lineSketchStyleProps>
+                        </a:ext>
+                      </a:extLst>
+                    </a:ln>
+                    <a:effectLst>
+                      <a:outerShdw blurRad="55000" dist="18000" dir="5400000" algn="tl" rotWithShape="0">
+                        <a:srgbClr val="000000">
+                          <a:alpha val="40000"/>
+                        </a:srgbClr>
+                      </a:outerShdw>
+                    </a:effectLst>
+                    <a:scene3d>
+                      <a:camera prst="orthographicFront"/>
+                      <a:lightRig rig="twoPt" dir="t">
+                        <a:rot lat="0" lon="0" rev="7200000"/>
+                      </a:lightRig>
+                    </a:scene3d>
+                    <a:sp3d>
+                      <a:bevelT w="25400" h="19050"/>
+                      <a:contourClr>
+                        <a:srgbClr val="FFFFFF"/>
+                      </a:contourClr>
+                    </a:sp3d>
+                    <a:extLst>
+                      <a:ext uri="{53640926-AAD7-44D8-BBD7-CCE9431645EC}">
+                        <a14:shadowObscured xmlns:a14="http://schemas.microsoft.com/office/drawing/2010/main"/>
+                      </a:ext>
+                    </a:extLst>
                   </pic:spPr>
                 </pic:pic>
               </a:graphicData>

</xml_diff>